<commit_message>
Änderung zur Freigabe Projektauftrag
</commit_message>
<xml_diff>
--- a/Dokumente/CCT_Projektauftrag.docx
+++ b/Dokumente/CCT_Projektauftrag.docx
@@ -188,8 +188,6 @@
                       <w:szCs w:val="22"/>
                     </w:rPr>
                   </w:pPr>
-                  <w:bookmarkStart w:id="0" w:name="_GoBack"/>
-                  <w:bookmarkEnd w:id="0"/>
                 </w:p>
               </w:tc>
             </w:tr>
@@ -287,7 +285,7 @@
                 <w:sz w:val="22"/>
                 <w:szCs w:val="22"/>
               </w:rPr>
-              <w:t xml:space="preserve">CCT Projektteam (Abteilung 7ACIF, Fahrngruber, Kienberger, Kolev, </w:t>
+              <w:t xml:space="preserve">Prof. </w:t>
             </w:r>
             <w:proofErr w:type="spellStart"/>
             <w:r>
@@ -296,17 +294,9 @@
                 <w:sz w:val="22"/>
                 <w:szCs w:val="22"/>
               </w:rPr>
-              <w:t>Ruhsam</w:t>
+              <w:t>Aitenbichler</w:t>
             </w:r>
             <w:proofErr w:type="spellEnd"/>
-            <w:r>
-              <w:rPr>
-                <w:rFonts w:ascii="Calibri" w:hAnsi="Calibri"/>
-                <w:sz w:val="22"/>
-                <w:szCs w:val="22"/>
-              </w:rPr>
-              <w:t>)</w:t>
-            </w:r>
           </w:p>
           <w:p>
             <w:pPr>
@@ -690,19 +680,43 @@
               <w:rPr>
                 <w:rFonts w:ascii="Calibri" w:hAnsi="Calibri"/>
               </w:rPr>
-              <w:t>auffähig auf Linux</w:t>
-            </w:r>
-            <w:r>
-              <w:rPr>
-                <w:rFonts w:ascii="Calibri" w:hAnsi="Calibri"/>
-              </w:rPr>
-              <w:t xml:space="preserve"> und Windows</w:t>
-            </w:r>
-            <w:r>
-              <w:rPr>
-                <w:rFonts w:ascii="Calibri" w:hAnsi="Calibri"/>
-              </w:rPr>
-              <w:t xml:space="preserve"> (Zielsystem Raspberry)</w:t>
+              <w:t xml:space="preserve">auffähig auf </w:t>
+            </w:r>
+            <w:r>
+              <w:rPr>
+                <w:rFonts w:ascii="Calibri" w:hAnsi="Calibri"/>
+              </w:rPr>
+              <w:t>kostengünstiger Hardware (</w:t>
+            </w:r>
+            <w:r>
+              <w:rPr>
+                <w:rFonts w:ascii="Calibri" w:hAnsi="Calibri"/>
+              </w:rPr>
+              <w:t>Linux</w:t>
+            </w:r>
+            <w:r>
+              <w:rPr>
+                <w:rFonts w:ascii="Calibri" w:hAnsi="Calibri"/>
+              </w:rPr>
+              <w:t xml:space="preserve"> </w:t>
+            </w:r>
+            <w:r>
+              <w:rPr>
+                <w:rFonts w:ascii="Calibri" w:hAnsi="Calibri"/>
+              </w:rPr>
+              <w:t>oder</w:t>
+            </w:r>
+            <w:r>
+              <w:rPr>
+                <w:rFonts w:ascii="Calibri" w:hAnsi="Calibri"/>
+              </w:rPr>
+              <w:t xml:space="preserve"> Windows</w:t>
+            </w:r>
+            <w:r>
+              <w:rPr>
+                <w:rFonts w:ascii="Calibri" w:hAnsi="Calibri"/>
+              </w:rPr>
+              <w:t>)</w:t>
             </w:r>
           </w:p>
           <w:p>
@@ -774,78 +788,14 @@
               </w:rPr>
               <w:t xml:space="preserve">Lokale persistente Datenspeicherung </w:t>
             </w:r>
-          </w:p>
-          <w:p>
-            <w:pPr>
-              <w:pStyle w:val="Textklein"/>
-              <w:numPr>
-                <w:ilvl w:val="1"/>
-                <w:numId w:val="2"/>
-              </w:numPr>
-              <w:rPr>
-                <w:rFonts w:ascii="Calibri" w:hAnsi="Calibri"/>
-              </w:rPr>
-            </w:pPr>
-            <w:r>
-              <w:rPr>
-                <w:rFonts w:ascii="Calibri" w:hAnsi="Calibri"/>
-              </w:rPr>
-              <w:t>Vorname</w:t>
-            </w:r>
-          </w:p>
-          <w:p>
-            <w:pPr>
-              <w:pStyle w:val="Textklein"/>
-              <w:numPr>
-                <w:ilvl w:val="1"/>
-                <w:numId w:val="2"/>
-              </w:numPr>
-              <w:rPr>
-                <w:rFonts w:ascii="Calibri" w:hAnsi="Calibri"/>
-              </w:rPr>
-            </w:pPr>
-            <w:r>
-              <w:rPr>
-                <w:rFonts w:ascii="Calibri" w:hAnsi="Calibri"/>
-              </w:rPr>
-              <w:t>Nachname</w:t>
-            </w:r>
-          </w:p>
-          <w:p>
-            <w:pPr>
-              <w:pStyle w:val="Textklein"/>
-              <w:numPr>
-                <w:ilvl w:val="1"/>
-                <w:numId w:val="2"/>
-              </w:numPr>
-              <w:rPr>
-                <w:rFonts w:ascii="Calibri" w:hAnsi="Calibri"/>
-              </w:rPr>
-            </w:pPr>
-            <w:r>
-              <w:rPr>
-                <w:rFonts w:ascii="Calibri" w:hAnsi="Calibri"/>
-              </w:rPr>
-              <w:t>Telefonnummer</w:t>
-            </w:r>
-          </w:p>
-          <w:p>
-            <w:pPr>
-              <w:pStyle w:val="Textklein"/>
-              <w:numPr>
-                <w:ilvl w:val="1"/>
-                <w:numId w:val="2"/>
-              </w:numPr>
-              <w:rPr>
-                <w:rFonts w:ascii="Calibri" w:hAnsi="Calibri"/>
-              </w:rPr>
-            </w:pPr>
-            <w:r>
-              <w:rPr>
-                <w:rFonts w:ascii="Calibri" w:hAnsi="Calibri"/>
-              </w:rPr>
-              <w:t>Lesedatum</w:t>
-            </w:r>
+            <w:r>
+              <w:rPr>
+                <w:rFonts w:ascii="Calibri" w:hAnsi="Calibri"/>
+              </w:rPr>
+              <w:t>personenbezogener Daten inkl. Erfassungsdatum</w:t>
+            </w:r>
+            <w:bookmarkStart w:id="0" w:name="_GoBack"/>
+            <w:bookmarkEnd w:id="0"/>
           </w:p>
           <w:p>
             <w:pPr>
@@ -1210,7 +1160,23 @@
                 <w:sz w:val="22"/>
                 <w:szCs w:val="22"/>
               </w:rPr>
-              <w:t>Keine Warteschlangen bei der Erfassung der Anwesenheit</w:t>
+              <w:t xml:space="preserve">Die Technologie soll </w:t>
+            </w:r>
+            <w:r>
+              <w:rPr>
+                <w:rFonts w:ascii="Calibri" w:hAnsi="Calibri"/>
+                <w:sz w:val="22"/>
+                <w:szCs w:val="22"/>
+              </w:rPr>
+              <w:t>Warteschlangen bei der Erfassung der Anwesenheit</w:t>
+            </w:r>
+            <w:r>
+              <w:rPr>
+                <w:rFonts w:ascii="Calibri" w:hAnsi="Calibri"/>
+                <w:sz w:val="22"/>
+                <w:szCs w:val="22"/>
+              </w:rPr>
+              <w:t xml:space="preserve"> vermeiden</w:t>
             </w:r>
           </w:p>
           <w:p>
@@ -1478,8 +1444,11 @@
           <w:p>
             <w:pPr>
               <w:pStyle w:val="Textklein"/>
+              <w:numPr>
+                <w:ilvl w:val="0"/>
+                <w:numId w:val="5"/>
+              </w:numPr>
               <w:spacing w:line="240" w:lineRule="auto"/>
-              <w:ind w:left="720"/>
               <w:textAlignment w:val="auto"/>
               <w:rPr>
                 <w:rFonts w:ascii="Calibri" w:hAnsi="Calibri"/>
@@ -1489,7 +1458,31 @@
               <w:rPr>
                 <w:rFonts w:ascii="Calibri" w:hAnsi="Calibri"/>
               </w:rPr>
-              <w:t>Raspberry, SSD-Karte, NFC Lesegerät, NFC-Chips (Aufkleber)</w:t>
+              <w:t xml:space="preserve">Inbetriebnahme </w:t>
+            </w:r>
+            <w:r>
+              <w:rPr>
+                <w:rFonts w:ascii="Calibri" w:hAnsi="Calibri"/>
+              </w:rPr>
+              <w:t>Hardware</w:t>
+            </w:r>
+            <w:r>
+              <w:rPr>
+                <w:rFonts w:ascii="Calibri" w:hAnsi="Calibri"/>
+              </w:rPr>
+              <w:t xml:space="preserve"> (Installation </w:t>
+            </w:r>
+            <w:r>
+              <w:rPr>
+                <w:rFonts w:ascii="Calibri" w:hAnsi="Calibri"/>
+              </w:rPr>
+              <w:t>OS</w:t>
+            </w:r>
+            <w:r>
+              <w:rPr>
+                <w:rFonts w:ascii="Calibri" w:hAnsi="Calibri"/>
+              </w:rPr>
+              <w:t>)</w:t>
             </w:r>
           </w:p>
           <w:p>
@@ -1509,39 +1502,31 @@
               <w:rPr>
                 <w:rFonts w:ascii="Calibri" w:hAnsi="Calibri"/>
               </w:rPr>
-              <w:t>Inbetriebnahme Raspberry (Installation Linux)</w:t>
-            </w:r>
-          </w:p>
-          <w:p>
-            <w:pPr>
-              <w:pStyle w:val="Textklein"/>
-              <w:numPr>
-                <w:ilvl w:val="0"/>
-                <w:numId w:val="5"/>
-              </w:numPr>
-              <w:spacing w:line="240" w:lineRule="auto"/>
-              <w:textAlignment w:val="auto"/>
-              <w:rPr>
-                <w:rFonts w:ascii="Calibri" w:hAnsi="Calibri"/>
-              </w:rPr>
-            </w:pPr>
-            <w:r>
-              <w:rPr>
-                <w:rFonts w:ascii="Calibri" w:hAnsi="Calibri"/>
-              </w:rPr>
-              <w:t xml:space="preserve">Installation </w:t>
-            </w:r>
-            <w:r>
-              <w:rPr>
-                <w:rFonts w:ascii="Calibri" w:hAnsi="Calibri"/>
-              </w:rPr>
-              <w:t xml:space="preserve">und Erstellung ERD für </w:t>
-            </w:r>
-            <w:r>
-              <w:rPr>
-                <w:rFonts w:ascii="Calibri" w:hAnsi="Calibri"/>
-              </w:rPr>
-              <w:t>lokale Datenbank</w:t>
+              <w:t>Entwick</w:t>
+            </w:r>
+            <w:r>
+              <w:rPr>
+                <w:rFonts w:ascii="Calibri" w:hAnsi="Calibri"/>
+              </w:rPr>
+              <w:t>l</w:t>
+            </w:r>
+            <w:r>
+              <w:rPr>
+                <w:rFonts w:ascii="Calibri" w:hAnsi="Calibri"/>
+              </w:rPr>
+              <w:t>ung einer</w:t>
+            </w:r>
+            <w:r>
+              <w:rPr>
+                <w:rFonts w:ascii="Calibri" w:hAnsi="Calibri"/>
+              </w:rPr>
+              <w:t xml:space="preserve"> persistenten Datenspeicherung</w:t>
+            </w:r>
+            <w:r>
+              <w:rPr>
+                <w:rFonts w:ascii="Calibri" w:hAnsi="Calibri"/>
+              </w:rPr>
+              <w:t xml:space="preserve"> </w:t>
             </w:r>
           </w:p>
           <w:p>
@@ -1721,8 +1706,8 @@
             </w:tblPr>
             <w:tblGrid>
               <w:gridCol w:w="599"/>
-              <w:gridCol w:w="6234"/>
-              <w:gridCol w:w="1134"/>
+              <w:gridCol w:w="6095"/>
+              <w:gridCol w:w="1273"/>
               <w:gridCol w:w="850"/>
             </w:tblGrid>
             <w:tr>
@@ -1753,7 +1738,7 @@
               </w:tc>
               <w:tc>
                 <w:tcPr>
-                  <w:tcW w:w="6234" w:type="dxa"/>
+                  <w:tcW w:w="6095" w:type="dxa"/>
                   <w:shd w:val="clear" w:color="auto" w:fill="D9D9D9"/>
                   <w:vAlign w:val="center"/>
                 </w:tcPr>
@@ -1778,7 +1763,7 @@
               </w:tc>
               <w:tc>
                 <w:tcPr>
-                  <w:tcW w:w="1134" w:type="dxa"/>
+                  <w:tcW w:w="1273" w:type="dxa"/>
                   <w:shd w:val="clear" w:color="auto" w:fill="D9D9D9"/>
                   <w:vAlign w:val="center"/>
                 </w:tcPr>
@@ -1855,37 +1840,58 @@
               </w:tc>
               <w:tc>
                 <w:tcPr>
-                  <w:tcW w:w="6234" w:type="dxa"/>
-                </w:tcPr>
-                <w:p>
-                  <w:pPr>
-                    <w:pStyle w:val="Vorgabetext"/>
-                    <w:rPr>
-                      <w:rFonts w:ascii="Calibri" w:hAnsi="Calibri"/>
-                      <w:sz w:val="22"/>
-                    </w:rPr>
-                  </w:pPr>
-                  <w:r>
-                    <w:rPr>
-                      <w:rFonts w:ascii="Calibri" w:hAnsi="Calibri"/>
-                      <w:sz w:val="22"/>
-                    </w:rPr>
-                    <w:t>Pflichtenheft ist erstellt</w:t>
-                  </w:r>
-                </w:p>
-              </w:tc>
-              <w:tc>
-                <w:tcPr>
-                  <w:tcW w:w="1134" w:type="dxa"/>
-                </w:tcPr>
-                <w:p>
-                  <w:pPr>
-                    <w:pStyle w:val="Vorgabetext"/>
-                    <w:rPr>
-                      <w:rFonts w:ascii="Calibri" w:hAnsi="Calibri"/>
-                      <w:sz w:val="22"/>
-                    </w:rPr>
-                  </w:pPr>
+                  <w:tcW w:w="6095" w:type="dxa"/>
+                </w:tcPr>
+                <w:p>
+                  <w:pPr>
+                    <w:pStyle w:val="Vorgabetext"/>
+                    <w:rPr>
+                      <w:rFonts w:ascii="Calibri" w:hAnsi="Calibri"/>
+                      <w:sz w:val="22"/>
+                    </w:rPr>
+                  </w:pPr>
+                  <w:r>
+                    <w:rPr>
+                      <w:rFonts w:ascii="Calibri" w:hAnsi="Calibri"/>
+                      <w:sz w:val="22"/>
+                    </w:rPr>
+                    <w:t>P</w:t>
+                  </w:r>
+                  <w:r>
+                    <w:rPr>
+                      <w:rFonts w:ascii="Calibri" w:hAnsi="Calibri"/>
+                      <w:sz w:val="22"/>
+                    </w:rPr>
+                    <w:t xml:space="preserve">rodukt-Backlog </w:t>
+                  </w:r>
+                  <w:r>
+                    <w:rPr>
+                      <w:rFonts w:ascii="Calibri" w:hAnsi="Calibri"/>
+                      <w:sz w:val="22"/>
+                    </w:rPr>
+                    <w:t>ist erstellt</w:t>
+                  </w:r>
+                </w:p>
+              </w:tc>
+              <w:tc>
+                <w:tcPr>
+                  <w:tcW w:w="1273" w:type="dxa"/>
+                </w:tcPr>
+                <w:p>
+                  <w:pPr>
+                    <w:pStyle w:val="Vorgabetext"/>
+                    <w:rPr>
+                      <w:rFonts w:ascii="Calibri" w:hAnsi="Calibri"/>
+                      <w:sz w:val="22"/>
+                    </w:rPr>
+                  </w:pPr>
+                  <w:r>
+                    <w:rPr>
+                      <w:rFonts w:ascii="Calibri" w:hAnsi="Calibri"/>
+                      <w:sz w:val="22"/>
+                    </w:rPr>
+                    <w:t>14.10.2020</w:t>
+                  </w:r>
                 </w:p>
               </w:tc>
               <w:tc>
@@ -1931,37 +1937,51 @@
               </w:tc>
               <w:tc>
                 <w:tcPr>
-                  <w:tcW w:w="6234" w:type="dxa"/>
-                </w:tcPr>
-                <w:p>
-                  <w:pPr>
-                    <w:pStyle w:val="Vorgabetext"/>
-                    <w:rPr>
-                      <w:rFonts w:ascii="Calibri" w:hAnsi="Calibri"/>
-                      <w:sz w:val="22"/>
-                    </w:rPr>
-                  </w:pPr>
-                  <w:r>
-                    <w:rPr>
-                      <w:rFonts w:ascii="Calibri" w:hAnsi="Calibri"/>
-                      <w:sz w:val="22"/>
-                    </w:rPr>
-                    <w:t>Hardware steht zur Verfügung</w:t>
-                  </w:r>
-                </w:p>
-              </w:tc>
-              <w:tc>
-                <w:tcPr>
-                  <w:tcW w:w="1134" w:type="dxa"/>
-                </w:tcPr>
-                <w:p>
-                  <w:pPr>
-                    <w:pStyle w:val="Vorgabetext"/>
-                    <w:rPr>
-                      <w:rFonts w:ascii="Calibri" w:hAnsi="Calibri"/>
-                      <w:sz w:val="22"/>
-                    </w:rPr>
-                  </w:pPr>
+                  <w:tcW w:w="6095" w:type="dxa"/>
+                </w:tcPr>
+                <w:p>
+                  <w:pPr>
+                    <w:pStyle w:val="Vorgabetext"/>
+                    <w:rPr>
+                      <w:rFonts w:ascii="Calibri" w:hAnsi="Calibri"/>
+                      <w:sz w:val="22"/>
+                    </w:rPr>
+                  </w:pPr>
+                  <w:r>
+                    <w:rPr>
+                      <w:rFonts w:ascii="Calibri" w:hAnsi="Calibri"/>
+                      <w:sz w:val="22"/>
+                    </w:rPr>
+                    <w:t>Hardware</w:t>
+                  </w:r>
+                  <w:r>
+                    <w:rPr>
+                      <w:rFonts w:ascii="Calibri" w:hAnsi="Calibri"/>
+                      <w:sz w:val="22"/>
+                    </w:rPr>
+                    <w:t>prototyp funktioniert</w:t>
+                  </w:r>
+                </w:p>
+              </w:tc>
+              <w:tc>
+                <w:tcPr>
+                  <w:tcW w:w="1273" w:type="dxa"/>
+                </w:tcPr>
+                <w:p>
+                  <w:pPr>
+                    <w:pStyle w:val="Vorgabetext"/>
+                    <w:rPr>
+                      <w:rFonts w:ascii="Calibri" w:hAnsi="Calibri"/>
+                      <w:sz w:val="22"/>
+                    </w:rPr>
+                  </w:pPr>
+                  <w:r>
+                    <w:rPr>
+                      <w:rFonts w:ascii="Calibri" w:hAnsi="Calibri"/>
+                      <w:sz w:val="22"/>
+                    </w:rPr>
+                    <w:t>18.11.2020</w:t>
+                  </w:r>
                 </w:p>
               </w:tc>
               <w:tc>
@@ -2007,37 +2027,44 @@
               </w:tc>
               <w:tc>
                 <w:tcPr>
-                  <w:tcW w:w="6234" w:type="dxa"/>
-                </w:tcPr>
-                <w:p>
-                  <w:pPr>
-                    <w:pStyle w:val="Vorgabetext"/>
-                    <w:rPr>
-                      <w:rFonts w:ascii="Calibri" w:hAnsi="Calibri"/>
-                      <w:sz w:val="22"/>
-                    </w:rPr>
-                  </w:pPr>
-                  <w:r>
-                    <w:rPr>
-                      <w:rFonts w:ascii="Calibri" w:hAnsi="Calibri"/>
-                      <w:sz w:val="22"/>
-                    </w:rPr>
-                    <w:t>NFC Einlesen funktioniert</w:t>
-                  </w:r>
-                </w:p>
-              </w:tc>
-              <w:tc>
-                <w:tcPr>
-                  <w:tcW w:w="1134" w:type="dxa"/>
-                </w:tcPr>
-                <w:p>
-                  <w:pPr>
-                    <w:pStyle w:val="Vorgabetext"/>
-                    <w:rPr>
-                      <w:rFonts w:ascii="Calibri" w:hAnsi="Calibri"/>
-                      <w:sz w:val="22"/>
-                    </w:rPr>
-                  </w:pPr>
+                  <w:tcW w:w="6095" w:type="dxa"/>
+                </w:tcPr>
+                <w:p>
+                  <w:pPr>
+                    <w:pStyle w:val="Vorgabetext"/>
+                    <w:rPr>
+                      <w:rFonts w:ascii="Calibri" w:hAnsi="Calibri"/>
+                      <w:sz w:val="22"/>
+                    </w:rPr>
+                  </w:pPr>
+                  <w:r>
+                    <w:rPr>
+                      <w:rFonts w:ascii="Calibri" w:hAnsi="Calibri"/>
+                      <w:sz w:val="22"/>
+                    </w:rPr>
+                    <w:t>Web-Applikation ist erstellt</w:t>
+                  </w:r>
+                </w:p>
+              </w:tc>
+              <w:tc>
+                <w:tcPr>
+                  <w:tcW w:w="1273" w:type="dxa"/>
+                </w:tcPr>
+                <w:p>
+                  <w:pPr>
+                    <w:pStyle w:val="Vorgabetext"/>
+                    <w:rPr>
+                      <w:rFonts w:ascii="Calibri" w:hAnsi="Calibri"/>
+                      <w:sz w:val="22"/>
+                    </w:rPr>
+                  </w:pPr>
+                  <w:r>
+                    <w:rPr>
+                      <w:rFonts w:ascii="Calibri" w:hAnsi="Calibri"/>
+                      <w:sz w:val="22"/>
+                    </w:rPr>
+                    <w:t>20.01.2021</w:t>
+                  </w:r>
                 </w:p>
               </w:tc>
               <w:tc>
@@ -2083,37 +2110,44 @@
               </w:tc>
               <w:tc>
                 <w:tcPr>
-                  <w:tcW w:w="6234" w:type="dxa"/>
-                </w:tcPr>
-                <w:p>
-                  <w:pPr>
-                    <w:pStyle w:val="Vorgabetext"/>
-                    <w:rPr>
-                      <w:rFonts w:ascii="Calibri" w:hAnsi="Calibri"/>
-                      <w:sz w:val="22"/>
-                    </w:rPr>
-                  </w:pPr>
-                  <w:r>
-                    <w:rPr>
-                      <w:rFonts w:ascii="Calibri" w:hAnsi="Calibri"/>
-                      <w:sz w:val="22"/>
-                    </w:rPr>
-                    <w:t>Web-Applikation ist erstellt</w:t>
-                  </w:r>
-                </w:p>
-              </w:tc>
-              <w:tc>
-                <w:tcPr>
-                  <w:tcW w:w="1134" w:type="dxa"/>
-                </w:tcPr>
-                <w:p>
-                  <w:pPr>
-                    <w:pStyle w:val="Vorgabetext"/>
-                    <w:rPr>
-                      <w:rFonts w:ascii="Calibri" w:hAnsi="Calibri"/>
-                      <w:sz w:val="22"/>
-                    </w:rPr>
-                  </w:pPr>
+                  <w:tcW w:w="6095" w:type="dxa"/>
+                </w:tcPr>
+                <w:p>
+                  <w:pPr>
+                    <w:pStyle w:val="Vorgabetext"/>
+                    <w:rPr>
+                      <w:rFonts w:ascii="Calibri" w:hAnsi="Calibri"/>
+                      <w:sz w:val="22"/>
+                    </w:rPr>
+                  </w:pPr>
+                  <w:r>
+                    <w:rPr>
+                      <w:rFonts w:ascii="Calibri" w:hAnsi="Calibri"/>
+                      <w:sz w:val="22"/>
+                    </w:rPr>
+                    <w:t>Alle produktrelevanten Funktionen sind implementiert</w:t>
+                  </w:r>
+                </w:p>
+              </w:tc>
+              <w:tc>
+                <w:tcPr>
+                  <w:tcW w:w="1273" w:type="dxa"/>
+                </w:tcPr>
+                <w:p>
+                  <w:pPr>
+                    <w:pStyle w:val="Vorgabetext"/>
+                    <w:rPr>
+                      <w:rFonts w:ascii="Calibri" w:hAnsi="Calibri"/>
+                      <w:sz w:val="22"/>
+                    </w:rPr>
+                  </w:pPr>
+                  <w:r>
+                    <w:rPr>
+                      <w:rFonts w:ascii="Calibri" w:hAnsi="Calibri"/>
+                      <w:sz w:val="22"/>
+                    </w:rPr>
+                    <w:t>24.03.2021</w:t>
+                  </w:r>
                 </w:p>
               </w:tc>
               <w:tc>
@@ -2159,37 +2193,44 @@
               </w:tc>
               <w:tc>
                 <w:tcPr>
-                  <w:tcW w:w="6234" w:type="dxa"/>
-                </w:tcPr>
-                <w:p>
-                  <w:pPr>
-                    <w:pStyle w:val="Vorgabetext"/>
-                    <w:rPr>
-                      <w:rFonts w:ascii="Calibri" w:hAnsi="Calibri"/>
-                      <w:sz w:val="22"/>
-                    </w:rPr>
-                  </w:pPr>
-                  <w:r>
-                    <w:rPr>
-                      <w:rFonts w:ascii="Calibri" w:hAnsi="Calibri"/>
-                      <w:sz w:val="22"/>
-                    </w:rPr>
-                    <w:t>Einzelfunktionen (NFC / Web) sind zusammengeführt</w:t>
-                  </w:r>
-                </w:p>
-              </w:tc>
-              <w:tc>
-                <w:tcPr>
-                  <w:tcW w:w="1134" w:type="dxa"/>
-                </w:tcPr>
-                <w:p>
-                  <w:pPr>
-                    <w:pStyle w:val="Vorgabetext"/>
-                    <w:rPr>
-                      <w:rFonts w:ascii="Calibri" w:hAnsi="Calibri"/>
-                      <w:sz w:val="22"/>
-                    </w:rPr>
-                  </w:pPr>
+                  <w:tcW w:w="6095" w:type="dxa"/>
+                </w:tcPr>
+                <w:p>
+                  <w:pPr>
+                    <w:pStyle w:val="Vorgabetext"/>
+                    <w:rPr>
+                      <w:rFonts w:ascii="Calibri" w:hAnsi="Calibri"/>
+                      <w:sz w:val="22"/>
+                    </w:rPr>
+                  </w:pPr>
+                  <w:r>
+                    <w:rPr>
+                      <w:rFonts w:ascii="Calibri" w:hAnsi="Calibri"/>
+                      <w:sz w:val="22"/>
+                    </w:rPr>
+                    <w:t>Projektübergabe an Kunden</w:t>
+                  </w:r>
+                </w:p>
+              </w:tc>
+              <w:tc>
+                <w:tcPr>
+                  <w:tcW w:w="1273" w:type="dxa"/>
+                </w:tcPr>
+                <w:p>
+                  <w:pPr>
+                    <w:pStyle w:val="Vorgabetext"/>
+                    <w:rPr>
+                      <w:rFonts w:ascii="Calibri" w:hAnsi="Calibri"/>
+                      <w:sz w:val="22"/>
+                    </w:rPr>
+                  </w:pPr>
+                  <w:r>
+                    <w:rPr>
+                      <w:rFonts w:ascii="Calibri" w:hAnsi="Calibri"/>
+                      <w:sz w:val="22"/>
+                    </w:rPr>
+                    <w:t>31.03.2021</w:t>
+                  </w:r>
                 </w:p>
               </w:tc>
               <w:tc>
@@ -2224,177 +2265,25 @@
                       <w:sz w:val="20"/>
                     </w:rPr>
                   </w:pPr>
-                  <w:r>
-                    <w:rPr>
-                      <w:rFonts w:ascii="Calibri" w:hAnsi="Calibri"/>
-                      <w:sz w:val="20"/>
-                    </w:rPr>
-                    <w:t>6</w:t>
-                  </w:r>
-                </w:p>
-              </w:tc>
-              <w:tc>
-                <w:tcPr>
-                  <w:tcW w:w="6234" w:type="dxa"/>
-                </w:tcPr>
-                <w:p>
-                  <w:pPr>
-                    <w:pStyle w:val="Vorgabetext"/>
-                    <w:rPr>
-                      <w:rFonts w:ascii="Calibri" w:hAnsi="Calibri"/>
-                      <w:sz w:val="22"/>
-                    </w:rPr>
-                  </w:pPr>
-                  <w:r>
-                    <w:rPr>
-                      <w:rFonts w:ascii="Calibri" w:hAnsi="Calibri"/>
-                      <w:sz w:val="22"/>
-                    </w:rPr>
-                    <w:t>Funktionstest ist abgeschlossen</w:t>
-                  </w:r>
-                </w:p>
-              </w:tc>
-              <w:tc>
-                <w:tcPr>
-                  <w:tcW w:w="1134" w:type="dxa"/>
-                </w:tcPr>
-                <w:p>
-                  <w:pPr>
-                    <w:pStyle w:val="Vorgabetext"/>
-                    <w:rPr>
-                      <w:rFonts w:ascii="Calibri" w:hAnsi="Calibri"/>
-                      <w:sz w:val="22"/>
-                    </w:rPr>
-                  </w:pPr>
-                </w:p>
-              </w:tc>
-              <w:tc>
-                <w:tcPr>
-                  <w:tcW w:w="850" w:type="dxa"/>
-                </w:tcPr>
-                <w:p>
-                  <w:pPr>
-                    <w:pStyle w:val="Vorgabetext"/>
-                    <w:rPr>
-                      <w:rFonts w:ascii="Calibri" w:hAnsi="Calibri"/>
-                      <w:sz w:val="22"/>
-                    </w:rPr>
-                  </w:pPr>
-                </w:p>
-              </w:tc>
-            </w:tr>
-            <w:tr>
-              <w:trPr>
-                <w:trHeight w:val="340"/>
-              </w:trPr>
-              <w:tc>
-                <w:tcPr>
-                  <w:tcW w:w="599" w:type="dxa"/>
-                  <w:vAlign w:val="center"/>
-                </w:tcPr>
-                <w:p>
-                  <w:pPr>
-                    <w:pStyle w:val="Vorgabetext"/>
-                    <w:rPr>
-                      <w:rFonts w:ascii="Calibri" w:hAnsi="Calibri"/>
-                      <w:sz w:val="20"/>
-                    </w:rPr>
-                  </w:pPr>
-                  <w:r>
-                    <w:rPr>
-                      <w:rFonts w:ascii="Calibri" w:hAnsi="Calibri"/>
-                      <w:sz w:val="20"/>
-                    </w:rPr>
-                    <w:t>7</w:t>
-                  </w:r>
-                </w:p>
-              </w:tc>
-              <w:tc>
-                <w:tcPr>
-                  <w:tcW w:w="6234" w:type="dxa"/>
-                </w:tcPr>
-                <w:p>
-                  <w:pPr>
-                    <w:pStyle w:val="Vorgabetext"/>
-                    <w:rPr>
-                      <w:rFonts w:ascii="Calibri" w:hAnsi="Calibri"/>
-                      <w:sz w:val="22"/>
-                    </w:rPr>
-                  </w:pPr>
-                  <w:r>
-                    <w:rPr>
-                      <w:rFonts w:ascii="Calibri" w:hAnsi="Calibri"/>
-                      <w:sz w:val="22"/>
-                    </w:rPr>
-                    <w:t>Benutzerhandbuch ist erstellt</w:t>
-                  </w:r>
-                </w:p>
-              </w:tc>
-              <w:tc>
-                <w:tcPr>
-                  <w:tcW w:w="1134" w:type="dxa"/>
-                </w:tcPr>
-                <w:p>
-                  <w:pPr>
-                    <w:pStyle w:val="Vorgabetext"/>
-                    <w:rPr>
-                      <w:rFonts w:ascii="Calibri" w:hAnsi="Calibri"/>
-                      <w:sz w:val="22"/>
-                    </w:rPr>
-                  </w:pPr>
-                </w:p>
-              </w:tc>
-              <w:tc>
-                <w:tcPr>
-                  <w:tcW w:w="850" w:type="dxa"/>
-                </w:tcPr>
-                <w:p>
-                  <w:pPr>
-                    <w:pStyle w:val="Vorgabetext"/>
-                    <w:rPr>
-                      <w:rFonts w:ascii="Calibri" w:hAnsi="Calibri"/>
-                      <w:sz w:val="22"/>
-                    </w:rPr>
-                  </w:pPr>
-                </w:p>
-              </w:tc>
-            </w:tr>
-            <w:tr>
-              <w:trPr>
-                <w:trHeight w:val="340"/>
-              </w:trPr>
-              <w:tc>
-                <w:tcPr>
-                  <w:tcW w:w="599" w:type="dxa"/>
-                  <w:vAlign w:val="center"/>
-                </w:tcPr>
-                <w:p>
-                  <w:pPr>
-                    <w:pStyle w:val="Vorgabetext"/>
-                    <w:rPr>
-                      <w:rFonts w:ascii="Calibri" w:hAnsi="Calibri"/>
-                      <w:sz w:val="20"/>
-                    </w:rPr>
-                  </w:pPr>
-                </w:p>
-              </w:tc>
-              <w:tc>
-                <w:tcPr>
-                  <w:tcW w:w="6234" w:type="dxa"/>
-                </w:tcPr>
-                <w:p>
-                  <w:pPr>
-                    <w:pStyle w:val="Vorgabetext"/>
-                    <w:rPr>
-                      <w:rFonts w:ascii="Calibri" w:hAnsi="Calibri"/>
-                      <w:sz w:val="22"/>
-                    </w:rPr>
-                  </w:pPr>
-                </w:p>
-              </w:tc>
-              <w:tc>
-                <w:tcPr>
-                  <w:tcW w:w="1134" w:type="dxa"/>
+                </w:p>
+              </w:tc>
+              <w:tc>
+                <w:tcPr>
+                  <w:tcW w:w="6095" w:type="dxa"/>
+                </w:tcPr>
+                <w:p>
+                  <w:pPr>
+                    <w:pStyle w:val="Vorgabetext"/>
+                    <w:rPr>
+                      <w:rFonts w:ascii="Calibri" w:hAnsi="Calibri"/>
+                      <w:sz w:val="22"/>
+                    </w:rPr>
+                  </w:pPr>
+                </w:p>
+              </w:tc>
+              <w:tc>
+                <w:tcPr>
+                  <w:tcW w:w="1273" w:type="dxa"/>
                 </w:tcPr>
                 <w:p>
                   <w:pPr>
@@ -3826,7 +3715,14 @@
                       <w:rFonts w:ascii="Calibri" w:hAnsi="Calibri"/>
                       <w:sz w:val="22"/>
                     </w:rPr>
-                    <w:t>20</w:t>
+                    <w:t>6</w:t>
+                  </w:r>
+                  <w:r>
+                    <w:rPr>
+                      <w:rFonts w:ascii="Calibri" w:hAnsi="Calibri"/>
+                      <w:sz w:val="22"/>
+                    </w:rPr>
+                    <w:t>0</w:t>
                   </w:r>
                   <w:r>
                     <w:rPr>
@@ -3944,7 +3840,7 @@
                       <w:rFonts w:ascii="Calibri" w:hAnsi="Calibri"/>
                       <w:sz w:val="22"/>
                     </w:rPr>
-                    <w:t>8</w:t>
+                    <w:t>25</w:t>
                   </w:r>
                   <w:r>
                     <w:rPr>
@@ -4076,7 +3972,14 @@
                       <w:rFonts w:ascii="Calibri" w:hAnsi="Calibri"/>
                       <w:sz w:val="22"/>
                     </w:rPr>
-                    <w:t>40</w:t>
+                    <w:t>2</w:t>
+                  </w:r>
+                  <w:r>
+                    <w:rPr>
+                      <w:rFonts w:ascii="Calibri" w:hAnsi="Calibri"/>
+                      <w:sz w:val="22"/>
+                    </w:rPr>
+                    <w:t>0</w:t>
                   </w:r>
                   <w:r>
                     <w:rPr>
@@ -5104,7 +5007,25 @@
                 <w:sz w:val="16"/>
                 <w:szCs w:val="16"/>
               </w:rPr>
-              <w:t>1) „X“ wenn ausgabenwirksam</w:t>
+              <w:t>1) „X</w:t>
+            </w:r>
+            <w:proofErr w:type="gramStart"/>
+            <w:r>
+              <w:rPr>
+                <w:rFonts w:ascii="Calibri" w:hAnsi="Calibri"/>
+                <w:sz w:val="16"/>
+                <w:szCs w:val="16"/>
+              </w:rPr>
+              <w:t>“</w:t>
+            </w:r>
+            <w:proofErr w:type="gramEnd"/>
+            <w:r>
+              <w:rPr>
+                <w:rFonts w:ascii="Calibri" w:hAnsi="Calibri"/>
+                <w:sz w:val="16"/>
+                <w:szCs w:val="16"/>
+              </w:rPr>
+              <w:t xml:space="preserve"> wenn ausgabenwirksam</w:t>
             </w:r>
           </w:p>
           <w:tbl>
@@ -5644,13 +5565,84 @@
                 <w:rFonts w:ascii="Calibri" w:hAnsi="Calibri"/>
               </w:rPr>
             </w:pPr>
+            <w:proofErr w:type="spellStart"/>
             <w:r>
               <w:rPr>
                 <w:rFonts w:ascii="Calibri" w:hAnsi="Calibri"/>
                 <w:sz w:val="20"/>
               </w:rPr>
-              <w:t>Projektleiter</w:t>
-            </w:r>
+              <w:t>Product</w:t>
+            </w:r>
+            <w:proofErr w:type="spellEnd"/>
+            <w:r>
+              <w:rPr>
+                <w:rFonts w:ascii="Calibri" w:hAnsi="Calibri"/>
+                <w:sz w:val="20"/>
+              </w:rPr>
+              <w:t xml:space="preserve"> </w:t>
+            </w:r>
+            <w:proofErr w:type="spellStart"/>
+            <w:r>
+              <w:rPr>
+                <w:rFonts w:ascii="Calibri" w:hAnsi="Calibri"/>
+                <w:sz w:val="20"/>
+              </w:rPr>
+              <w:t>Owner</w:t>
+            </w:r>
+            <w:proofErr w:type="spellEnd"/>
+          </w:p>
+        </w:tc>
+      </w:tr>
+      <w:tr>
+        <w:trPr>
+          <w:trHeight w:val="488"/>
+        </w:trPr>
+        <w:tc>
+          <w:tcPr>
+            <w:tcW w:w="9072" w:type="dxa"/>
+            <w:tcBorders>
+              <w:left w:val="single" w:sz="6" w:space="0" w:color="BFBFBF"/>
+              <w:right w:val="single" w:sz="6" w:space="0" w:color="BFBFBF"/>
+            </w:tcBorders>
+          </w:tcPr>
+          <w:p>
+            <w:pPr>
+              <w:pStyle w:val="Textklein"/>
+              <w:spacing w:line="240" w:lineRule="auto"/>
+              <w:ind w:left="56"/>
+              <w:rPr>
+                <w:rFonts w:ascii="Calibri" w:hAnsi="Calibri"/>
+                <w:i/>
+                <w:sz w:val="16"/>
+              </w:rPr>
+            </w:pPr>
+          </w:p>
+          <w:p>
+            <w:pPr>
+              <w:pStyle w:val="Textklein"/>
+              <w:numPr>
+                <w:ilvl w:val="0"/>
+                <w:numId w:val="1"/>
+              </w:numPr>
+              <w:rPr>
+                <w:rFonts w:ascii="Calibri" w:hAnsi="Calibri"/>
+              </w:rPr>
+            </w:pPr>
+            <w:r>
+              <w:rPr>
+                <w:rFonts w:ascii="Calibri" w:hAnsi="Calibri"/>
+              </w:rPr>
+              <w:t>Michael Kienberger</w:t>
+            </w:r>
+          </w:p>
+          <w:p>
+            <w:pPr>
+              <w:pStyle w:val="Textklein"/>
+              <w:ind w:left="776"/>
+              <w:rPr>
+                <w:rFonts w:ascii="Calibri" w:hAnsi="Calibri"/>
+              </w:rPr>
+            </w:pPr>
           </w:p>
         </w:tc>
       </w:tr>
@@ -5674,38 +5666,20 @@
                 <w:sz w:val="16"/>
               </w:rPr>
             </w:pPr>
-          </w:p>
-          <w:p>
-            <w:pPr>
-              <w:pStyle w:val="Textklein"/>
-              <w:numPr>
-                <w:ilvl w:val="0"/>
-                <w:numId w:val="1"/>
-              </w:numPr>
-              <w:rPr>
-                <w:rFonts w:ascii="Calibri" w:hAnsi="Calibri"/>
-              </w:rPr>
-            </w:pPr>
             <w:proofErr w:type="spellStart"/>
             <w:r>
               <w:rPr>
-                <w:rFonts w:ascii="Segoe UI Emoji" w:eastAsia="Segoe UI Emoji" w:hAnsi="Segoe UI Emoji" w:cs="Segoe UI Emoji"/>
-                <w:color w:val="FF0000"/>
-                <w:sz w:val="22"/>
-                <w:szCs w:val="22"/>
-              </w:rPr>
-              <w:t>tbd</w:t>
+                <w:rFonts w:ascii="Calibri" w:hAnsi="Calibri"/>
+              </w:rPr>
+              <w:t>Scrum</w:t>
             </w:r>
             <w:proofErr w:type="spellEnd"/>
-          </w:p>
-          <w:p>
-            <w:pPr>
-              <w:pStyle w:val="Textklein"/>
-              <w:ind w:left="776"/>
-              <w:rPr>
-                <w:rFonts w:ascii="Calibri" w:hAnsi="Calibri"/>
-              </w:rPr>
-            </w:pPr>
+            <w:r>
+              <w:rPr>
+                <w:rFonts w:ascii="Calibri" w:hAnsi="Calibri"/>
+              </w:rPr>
+              <w:t xml:space="preserve"> Master</w:t>
+            </w:r>
           </w:p>
         </w:tc>
       </w:tr>
@@ -5721,19 +5695,42 @@
           </w:tcPr>
           <w:p>
             <w:pPr>
+              <w:pStyle w:val="Textklein"/>
+              <w:spacing w:line="240" w:lineRule="auto"/>
+              <w:ind w:left="56"/>
+              <w:rPr>
+                <w:rFonts w:ascii="Calibri" w:hAnsi="Calibri"/>
+                <w:i/>
+                <w:sz w:val="16"/>
+              </w:rPr>
+            </w:pPr>
+          </w:p>
+          <w:p>
+            <w:pPr>
+              <w:pStyle w:val="Textklein"/>
+              <w:numPr>
+                <w:ilvl w:val="0"/>
+                <w:numId w:val="1"/>
+              </w:numPr>
+              <w:rPr>
+                <w:rFonts w:ascii="Calibri" w:hAnsi="Calibri"/>
+              </w:rPr>
+            </w:pPr>
+            <w:r>
+              <w:rPr>
+                <w:rFonts w:ascii="Calibri" w:hAnsi="Calibri"/>
+              </w:rPr>
+              <w:t>Nico Fahrngruber</w:t>
+            </w:r>
+          </w:p>
+          <w:p>
+            <w:pPr>
               <w:pStyle w:val="TabellenText"/>
               <w:ind w:left="56"/>
               <w:rPr>
                 <w:rFonts w:ascii="Calibri" w:hAnsi="Calibri"/>
               </w:rPr>
             </w:pPr>
-            <w:r>
-              <w:rPr>
-                <w:rFonts w:ascii="Calibri" w:hAnsi="Calibri"/>
-                <w:sz w:val="20"/>
-              </w:rPr>
-              <w:t>Projektteam</w:t>
-            </w:r>
           </w:p>
         </w:tc>
       </w:tr>
@@ -5918,20 +5915,6 @@
                       <w:color w:val="FF0000"/>
                     </w:rPr>
                   </w:pPr>
-                  <w:r>
-                    <w:rPr>
-                      <w:rFonts w:ascii="Calibri" w:hAnsi="Calibri"/>
-                      <w:color w:val="FF0000"/>
-                    </w:rPr>
-                    <w:t>Web? NFC? Hardware?</w:t>
-                  </w:r>
-                  <w:r>
-                    <w:rPr>
-                      <w:rFonts w:ascii="Calibri" w:hAnsi="Calibri"/>
-                      <w:color w:val="FF0000"/>
-                    </w:rPr>
-                    <w:t xml:space="preserve"> Datenbank? Doku?</w:t>
-                  </w:r>
                 </w:p>
               </w:tc>
             </w:tr>
@@ -5992,20 +5975,6 @@
                       <w:color w:val="FF0000"/>
                     </w:rPr>
                   </w:pPr>
-                  <w:r>
-                    <w:rPr>
-                      <w:rFonts w:ascii="Calibri" w:hAnsi="Calibri"/>
-                      <w:color w:val="FF0000"/>
-                    </w:rPr>
-                    <w:t>Web? NFC? Hardware?</w:t>
-                  </w:r>
-                  <w:r>
-                    <w:rPr>
-                      <w:rFonts w:ascii="Calibri" w:hAnsi="Calibri"/>
-                      <w:color w:val="FF0000"/>
-                    </w:rPr>
-                    <w:t xml:space="preserve"> Datenbank? Doku?</w:t>
-                  </w:r>
                 </w:p>
               </w:tc>
             </w:tr>
@@ -6063,22 +6032,13 @@
                     <w:spacing w:line="240" w:lineRule="auto"/>
                     <w:rPr>
                       <w:rFonts w:ascii="Calibri" w:hAnsi="Calibri"/>
-                      <w:color w:val="FF0000"/>
-                    </w:rPr>
-                  </w:pPr>
-                  <w:r>
-                    <w:rPr>
-                      <w:rFonts w:ascii="Calibri" w:hAnsi="Calibri"/>
-                      <w:color w:val="FF0000"/>
-                    </w:rPr>
-                    <w:t>Web? NFC? Hardware?</w:t>
-                  </w:r>
-                  <w:r>
-                    <w:rPr>
-                      <w:rFonts w:ascii="Calibri" w:hAnsi="Calibri"/>
-                      <w:color w:val="FF0000"/>
-                    </w:rPr>
-                    <w:t xml:space="preserve"> Datenbank? Doku?</w:t>
+                    </w:rPr>
+                  </w:pPr>
+                  <w:r>
+                    <w:rPr>
+                      <w:rFonts w:ascii="Calibri" w:hAnsi="Calibri"/>
+                    </w:rPr>
+                    <w:t>Hardware, Datenbank</w:t>
                   </w:r>
                 </w:p>
               </w:tc>
@@ -6122,16 +6082,8 @@
                     <w:rPr>
                       <w:rFonts w:ascii="Calibri" w:hAnsi="Calibri"/>
                     </w:rPr>
-                    <w:t xml:space="preserve">Johannes </w:t>
-                  </w:r>
-                  <w:proofErr w:type="spellStart"/>
-                  <w:r>
-                    <w:rPr>
-                      <w:rFonts w:ascii="Calibri" w:hAnsi="Calibri"/>
-                    </w:rPr>
-                    <w:t>Ruhsam</w:t>
-                  </w:r>
-                  <w:proofErr w:type="spellEnd"/>
+                    <w:t>Johannes Ruhsam</w:t>
+                  </w:r>
                 </w:p>
               </w:tc>
               <w:tc>
@@ -6145,22 +6097,13 @@
                     <w:spacing w:line="240" w:lineRule="auto"/>
                     <w:rPr>
                       <w:rFonts w:ascii="Calibri" w:hAnsi="Calibri"/>
-                      <w:color w:val="FF0000"/>
-                    </w:rPr>
-                  </w:pPr>
-                  <w:r>
-                    <w:rPr>
-                      <w:rFonts w:ascii="Calibri" w:hAnsi="Calibri"/>
-                      <w:color w:val="FF0000"/>
-                    </w:rPr>
-                    <w:t>Web? NFC? Hardware?</w:t>
-                  </w:r>
-                  <w:r>
-                    <w:rPr>
-                      <w:rFonts w:ascii="Calibri" w:hAnsi="Calibri"/>
-                      <w:color w:val="FF0000"/>
-                    </w:rPr>
-                    <w:t xml:space="preserve"> Datenbank? Doku?</w:t>
+                    </w:rPr>
+                  </w:pPr>
+                  <w:r>
+                    <w:rPr>
+                      <w:rFonts w:ascii="Calibri" w:hAnsi="Calibri"/>
+                    </w:rPr>
+                    <w:t>Web</w:t>
                   </w:r>
                 </w:p>
               </w:tc>
@@ -6396,7 +6339,6 @@
       </w:rPr>
       <w:t xml:space="preserve">Kienberger / Kolev / </w:t>
     </w:r>
-    <w:proofErr w:type="spellStart"/>
     <w:r>
       <w:rPr>
         <w:rFonts w:ascii="Calibri" w:hAnsi="Calibri"/>
@@ -6404,7 +6346,6 @@
       </w:rPr>
       <w:t>Ruhsam</w:t>
     </w:r>
-    <w:proofErr w:type="spellEnd"/>
     <w:r>
       <w:rPr>
         <w:rFonts w:ascii="Calibri" w:hAnsi="Calibri"/>
@@ -6573,7 +6514,7 @@
           <v:path o:extrusionok="f" gradientshapeok="t" o:connecttype="rect"/>
           <o:lock v:ext="edit" aspectratio="t"/>
         </v:shapetype>
-        <v:shape id="_x0000_i1026" type="#_x0000_t75" style="width:84.75pt;height:18.75pt">
+        <v:shape id="_x0000_i1025" type="#_x0000_t75" style="width:84.75pt;height:18.75pt">
           <v:imagedata r:id="rId1" o:title="4Schritt_Reihe35%"/>
         </v:shape>
       </w:pict>
@@ -6589,7 +6530,7 @@
         <w:rFonts w:ascii="Calibri" w:hAnsi="Calibri"/>
       </w:rPr>
       <w:pict w14:anchorId="0D56833B">
-        <v:shape id="_x0000_i1027" type="#_x0000_t75" style="width:88.5pt;height:18.75pt">
+        <v:shape id="_x0000_i1026" type="#_x0000_t75" style="width:88.5pt;height:18.75pt">
           <v:imagedata r:id="rId2" o:title="manz-logo-neu_grau" grayscale="t"/>
         </v:shape>
       </w:pict>
@@ -7180,7 +7121,7 @@
     </w:rPrDefault>
     <w:pPrDefault/>
   </w:docDefaults>
-  <w:latentStyles w:defLockedState="0" w:defUIPriority="0" w:defSemiHidden="0" w:defUnhideWhenUsed="0" w:defQFormat="0" w:count="376">
+  <w:latentStyles w:defLockedState="0" w:defUIPriority="0" w:defSemiHidden="0" w:defUnhideWhenUsed="0" w:defQFormat="0" w:count="375">
     <w:lsdException w:name="Normal" w:qFormat="1"/>
     <w:lsdException w:name="heading 1" w:qFormat="1"/>
     <w:lsdException w:name="heading 2" w:qFormat="1"/>
@@ -7462,7 +7403,6 @@
     <w:lsdException w:name="Smart Hyperlink" w:semiHidden="1" w:uiPriority="99" w:unhideWhenUsed="1"/>
     <w:lsdException w:name="Hashtag" w:semiHidden="1" w:uiPriority="99" w:unhideWhenUsed="1"/>
     <w:lsdException w:name="Unresolved Mention" w:semiHidden="1" w:uiPriority="99" w:unhideWhenUsed="1"/>
-    <w:lsdException w:name="Smart Link" w:semiHidden="1" w:uiPriority="99" w:unhideWhenUsed="1"/>
   </w:latentStyles>
   <w:style w:type="paragraph" w:default="1" w:styleId="Standard">
     <w:name w:val="Normal"/>
@@ -8183,7 +8123,7 @@
 </file>
 
 <file path=customXml/itemProps4.xml><?xml version="1.0" encoding="utf-8"?>
-<ds:datastoreItem xmlns:ds="http://schemas.openxmlformats.org/officeDocument/2006/customXml" ds:itemID="{030E78B7-8F34-4949-8E66-5E0B8B6C9814}">
+<ds:datastoreItem xmlns:ds="http://schemas.openxmlformats.org/officeDocument/2006/customXml" ds:itemID="{94138BE3-BDA1-4BA1-BB02-E5B5EE914D7B}">
   <ds:schemaRefs>
     <ds:schemaRef ds:uri="http://schemas.openxmlformats.org/officeDocument/2006/bibliography"/>
   </ds:schemaRefs>

</xml_diff>